<commit_message>
Mudança no realtório final
</commit_message>
<xml_diff>
--- a/Documentos/RelatorioFinal.docx
+++ b/Documentos/RelatorioFinal.docx
@@ -1528,7 +1528,19 @@
         <w:jc w:val="both"/>
       </w:pPr>
       <w:r>
-        <w:t>Aplicação WEB que possibilita o aprendizado sobre funções de primeiro grau de maneira interativa e instigante a alunos de ensino médio.</w:t>
+        <w:t>Aplicação WEB que possibilita o aprendizado sobre funções de primeiro grau de maneira interativa e instigante a alunos de ensino médio. Essa aplicação possuirá um módulo gráfico em que o aluno pode aprender, de forma visual e passo a passo, como construir gráficos a partir de uma função e vice-versa. Ele pode digitar a fórmula e o programa mostrará, por meio de uma animação, como definir uma escala, quais dois pontos devem ser escolhidos, como localizar esses pontos nos eixos e como desenhar a reta. Da mesma forma, o aluno poderá desenhar o gráfico e o programa ensinará como chegar à função a partir dele.</w:t>
+      </w:r>
+      <w:r>
+        <w:t xml:space="preserve"> </w:t>
+      </w:r>
+      <w:r>
+        <w:t>Também será disponibilizada uma teoria interativa no próprio site, através da qual o estudante poderá tirar suas dúvidas sobre o assunto em pauta. A teoria apresentada conterá exemplos práticos, animações e exercícios participativos.</w:t>
+      </w:r>
+      <w:r>
+        <w:t xml:space="preserve"> </w:t>
+      </w:r>
+      <w:r>
+        <w:t>No quesito acessibilidade, todos os textos do site poderão ser ouvidos e, no módulo gráfico, será possível dar zoom sem que haja distorção de conteúdo. O projeto também prevê recursos de acessibilidade a pessoas com visão subnormal.</w:t>
       </w:r>
     </w:p>
     <w:p>
@@ -1538,9 +1550,6 @@
         <w:ind w:left="159" w:right="116" w:firstLine="737"/>
         <w:jc w:val="both"/>
       </w:pPr>
-      <w:r>
-        <w:t xml:space="preserve"> Essa aplicação possuirá um módulo gráfico em que o aluno pode aprender, de forma visual e passo a passo, como construir gráficos a partir de uma função e vice-versa. Ele pode digitar a fórmula e o programa mostrará, por meio de uma animação, como definir uma escala, quais dois pontos devem ser escolhidos, como localizar esses pontos nos eixos e como desenhar a reta. Da mesma forma, o aluno poderá desenhar o gráfico e o programa ensinará como chegar à função a partir dele.</w:t>
-      </w:r>
     </w:p>
     <w:p>
       <w:pPr>
@@ -1549,9 +1558,6 @@
         <w:ind w:left="159" w:right="116" w:firstLine="737"/>
         <w:jc w:val="both"/>
       </w:pPr>
-      <w:r>
-        <w:t>Também será disponibilizada uma teoria interativa no próprio site, através da qual o estudante poderá tirar suas dúvidas sobre o assunto em pauta. A teoria apresentada conterá apresentará exemplos práticos, animações e exercícios participativos.</w:t>
-      </w:r>
     </w:p>
     <w:p>
       <w:pPr>
@@ -1560,9 +1566,6 @@
         <w:ind w:left="159" w:right="116" w:firstLine="737"/>
         <w:jc w:val="both"/>
       </w:pPr>
-      <w:r>
-        <w:t xml:space="preserve">No quesito acessibilidade, todos os textos do site poderão ser ouvidos e, no módulo gráfico, será possível dar zoom sem que haja distorção de conteúdo. </w:t>
-      </w:r>
     </w:p>
     <w:p>
       <w:pPr>
@@ -1571,9 +1574,6 @@
         <w:ind w:left="159" w:right="116" w:firstLine="737"/>
         <w:jc w:val="both"/>
       </w:pPr>
-      <w:r>
-        <w:t>O projeto também prevê recursos de acessibilidade a pessoas com visão subnormal.</w:t>
-      </w:r>
     </w:p>
     <w:p>
       <w:pPr>
@@ -1627,7 +1627,7 @@
       <w:pPr>
         <w:pStyle w:val="Corpodetexto"/>
         <w:spacing w:before="113" w:line="360" w:lineRule="auto"/>
-        <w:ind w:left="159" w:right="116" w:firstLine="737"/>
+        <w:ind w:right="116"/>
         <w:jc w:val="both"/>
       </w:pPr>
     </w:p>
@@ -1635,7 +1635,7 @@
       <w:pPr>
         <w:pStyle w:val="Corpodetexto"/>
         <w:spacing w:before="113" w:line="360" w:lineRule="auto"/>
-        <w:ind w:left="159" w:right="116" w:firstLine="737"/>
+        <w:ind w:right="116"/>
         <w:jc w:val="both"/>
       </w:pPr>
     </w:p>
@@ -1643,15 +1643,7 @@
       <w:pPr>
         <w:pStyle w:val="Corpodetexto"/>
         <w:spacing w:before="113" w:line="360" w:lineRule="auto"/>
-        <w:ind w:left="159" w:right="116" w:firstLine="737"/>
-        <w:jc w:val="both"/>
-      </w:pPr>
-    </w:p>
-    <w:p>
-      <w:pPr>
-        <w:pStyle w:val="Corpodetexto"/>
-        <w:spacing w:before="113" w:line="360" w:lineRule="auto"/>
-        <w:ind w:left="159" w:right="116" w:firstLine="737"/>
+        <w:ind w:right="116"/>
         <w:jc w:val="both"/>
       </w:pPr>
     </w:p>
@@ -6477,8 +6469,6 @@
         </w:rPr>
         <w:t xml:space="preserve">Módulo gráfico etapa 2 </w:t>
       </w:r>
-      <w:bookmarkStart w:id="24" w:name="_GoBack"/>
-      <w:bookmarkEnd w:id="24"/>
     </w:p>
     <w:p>
       <w:pPr>
@@ -6856,8 +6846,8 @@
           <w:color w:val="000000"/>
         </w:rPr>
       </w:pPr>
-      <w:bookmarkStart w:id="25" w:name="_Toc523814642"/>
-      <w:bookmarkStart w:id="26" w:name="_Toc523821333"/>
+      <w:bookmarkStart w:id="24" w:name="_Toc523814642"/>
+      <w:bookmarkStart w:id="25" w:name="_Toc523821333"/>
       <w:r>
         <w:rPr>
           <w:b w:val="0"/>
@@ -6881,8 +6871,8 @@
         </w:rPr>
         <w:t>e assim aprimorar a ferramenta aos usuários.</w:t>
       </w:r>
+      <w:bookmarkEnd w:id="24"/>
       <w:bookmarkEnd w:id="25"/>
-      <w:bookmarkEnd w:id="26"/>
     </w:p>
     <w:p>
       <w:pPr>
@@ -8135,6 +8125,8 @@
           <w:szCs w:val="24"/>
         </w:rPr>
       </w:pPr>
+      <w:bookmarkStart w:id="26" w:name="_GoBack"/>
+      <w:bookmarkEnd w:id="26"/>
     </w:p>
     <w:sectPr>
       <w:headerReference w:type="default" r:id="rId16"/>
@@ -8231,7 +8223,7 @@
           <w:rPr>
             <w:noProof/>
           </w:rPr>
-          <w:t>11</w:t>
+          <w:t>13</w:t>
         </w:r>
         <w:r>
           <w:fldChar w:fldCharType="end"/>
@@ -11060,7 +11052,7 @@
 </file>
 
 <file path=customXml/itemProps1.xml><?xml version="1.0" encoding="utf-8"?>
-<ds:datastoreItem xmlns:ds="http://schemas.openxmlformats.org/officeDocument/2006/customXml" ds:itemID="{C44D7878-F163-417D-9008-8B939676B858}">
+<ds:datastoreItem xmlns:ds="http://schemas.openxmlformats.org/officeDocument/2006/customXml" ds:itemID="{D8C6EE4B-18E7-48F9-BF29-FC3EBF43E658}">
   <ds:schemaRefs>
     <ds:schemaRef ds:uri="http://schemas.openxmlformats.org/officeDocument/2006/bibliography"/>
   </ds:schemaRefs>

</xml_diff>

<commit_message>
Atualização do Relatório e da tabela de negócio
</commit_message>
<xml_diff>
--- a/Documentos/RelatorioFinal.docx
+++ b/Documentos/RelatorioFinal.docx
@@ -5976,23 +5976,15 @@
         <w:rPr>
           <w:b w:val="0"/>
         </w:rPr>
-        <w:t xml:space="preserve"> Terminamos sua </w:t>
-      </w:r>
-      <w:proofErr w:type="gramStart"/>
-      <w:r>
-        <w:rPr>
-          <w:b w:val="0"/>
-        </w:rPr>
-        <w:t>implementação</w:t>
-      </w:r>
-      <w:proofErr w:type="gramEnd"/>
-      <w:r>
-        <w:rPr>
-          <w:b w:val="0"/>
-        </w:rPr>
-        <w:t xml:space="preserve"> principal no início de agosto.</w:t>
+        <w:t xml:space="preserve"> Terminamos sua implementação principal no início de agosto.</w:t>
       </w:r>
       <w:bookmarkEnd w:id="18"/>
+      <w:r>
+        <w:rPr>
+          <w:b w:val="0"/>
+        </w:rPr>
+        <w:t xml:space="preserve"> </w:t>
+      </w:r>
     </w:p>
     <w:p>
       <w:pPr>
@@ -6004,6 +5996,85 @@
           <w:b w:val="0"/>
         </w:rPr>
       </w:pPr>
+      <w:r>
+        <w:rPr>
+          <w:b w:val="0"/>
+        </w:rPr>
+        <w:t xml:space="preserve">Durante as feiras, ao conversar com avaliadores e outros participantes, recebemos sugestões de mudanças visuais, e assim trabalhamos nessas melhorias durante os meses de setembro e outubro. Alteramos o </w:t>
+      </w:r>
+      <w:proofErr w:type="gramStart"/>
+      <w:r>
+        <w:rPr>
+          <w:b w:val="0"/>
+        </w:rPr>
+        <w:t>menu</w:t>
+      </w:r>
+      <w:proofErr w:type="gramEnd"/>
+      <w:r>
+        <w:rPr>
+          <w:b w:val="0"/>
+        </w:rPr>
+        <w:t>, adicionamos um rodapé e tornamos a teoria mais interativa, apresentan</w:t>
+      </w:r>
+      <w:r>
+        <w:rPr>
+          <w:b w:val="0"/>
+        </w:rPr>
+        <w:t>do-a agora em um passo a passo para que seu entendimento fosse mais direto.</w:t>
+      </w:r>
+    </w:p>
+    <w:p>
+      <w:pPr>
+        <w:pStyle w:val="Ttulo1"/>
+        <w:spacing w:line="360" w:lineRule="auto"/>
+        <w:ind w:firstLine="708"/>
+        <w:jc w:val="both"/>
+        <w:rPr>
+          <w:b w:val="0"/>
+        </w:rPr>
+      </w:pPr>
+    </w:p>
+    <w:p>
+      <w:pPr>
+        <w:pStyle w:val="Ttulo1"/>
+        <w:spacing w:line="360" w:lineRule="auto"/>
+        <w:ind w:firstLine="708"/>
+        <w:jc w:val="both"/>
+        <w:rPr>
+          <w:b w:val="0"/>
+        </w:rPr>
+      </w:pPr>
+    </w:p>
+    <w:p>
+      <w:pPr>
+        <w:pStyle w:val="Ttulo1"/>
+        <w:spacing w:line="360" w:lineRule="auto"/>
+        <w:jc w:val="both"/>
+        <w:rPr>
+          <w:b w:val="0"/>
+        </w:rPr>
+      </w:pPr>
+    </w:p>
+    <w:p>
+      <w:pPr>
+        <w:pStyle w:val="Ttulo1"/>
+        <w:spacing w:line="360" w:lineRule="auto"/>
+        <w:jc w:val="both"/>
+        <w:rPr>
+          <w:b w:val="0"/>
+        </w:rPr>
+      </w:pPr>
+    </w:p>
+    <w:p>
+      <w:pPr>
+        <w:pStyle w:val="Ttulo1"/>
+        <w:spacing w:line="360" w:lineRule="auto"/>
+        <w:ind w:firstLine="708"/>
+        <w:jc w:val="both"/>
+        <w:rPr>
+          <w:b w:val="0"/>
+        </w:rPr>
+      </w:pPr>
     </w:p>
     <w:p>
       <w:pPr>
@@ -6023,6 +6094,7 @@
           <w:color w:val="auto"/>
           <w:sz w:val="24"/>
         </w:rPr>
+        <w:lastRenderedPageBreak/>
         <w:t xml:space="preserve">Figura </w:t>
       </w:r>
       <w:r>
@@ -6072,7 +6144,23 @@
           <w:color w:val="auto"/>
           <w:sz w:val="24"/>
         </w:rPr>
-        <w:t xml:space="preserve"> - </w:t>
+        <w:t xml:space="preserve"> </w:t>
+      </w:r>
+      <w:r>
+        <w:rPr>
+          <w:b w:val="0"/>
+          <w:color w:val="auto"/>
+          <w:sz w:val="24"/>
+        </w:rPr>
+        <w:t>–</w:t>
+      </w:r>
+      <w:r>
+        <w:rPr>
+          <w:b w:val="0"/>
+          <w:color w:val="auto"/>
+          <w:sz w:val="24"/>
+        </w:rPr>
+        <w:t xml:space="preserve"> </w:t>
       </w:r>
       <w:r>
         <w:rPr>
@@ -6081,27 +6169,18 @@
           <w:color w:val="auto"/>
           <w:sz w:val="24"/>
         </w:rPr>
-        <w:t>Introdução teoria</w:t>
-      </w:r>
-    </w:p>
-    <w:p>
-      <w:pPr>
-        <w:pStyle w:val="Ttulo1"/>
-        <w:spacing w:line="360" w:lineRule="auto"/>
-        <w:ind w:left="360"/>
-        <w:jc w:val="left"/>
-      </w:pPr>
-      <w:bookmarkStart w:id="19" w:name="_Toc523821327"/>
+        <w:t>Gráfico Cartesiano - Teoria</w:t>
+      </w:r>
       <w:r>
         <w:rPr>
           <w:noProof/>
           <w:lang w:eastAsia="pt-BR"/>
         </w:rPr>
         <w:drawing>
-          <wp:inline distT="0" distB="0" distL="0" distR="0" wp14:anchorId="2F0635CB" wp14:editId="1C4A846A">
-            <wp:extent cx="5400040" cy="986155"/>
-            <wp:effectExtent l="0" t="0" r="0" b="4445"/>
-            <wp:docPr id="1" name="Imagem 1"/>
+          <wp:inline distT="0" distB="0" distL="0" distR="0">
+            <wp:extent cx="5400040" cy="3023099"/>
+            <wp:effectExtent l="0" t="0" r="0" b="6350"/>
+            <wp:docPr id="2" name="Imagem 2" descr="http://www2/u16712/oi.png"/>
             <wp:cNvGraphicFramePr>
               <a:graphicFrameLocks xmlns:a="http://schemas.openxmlformats.org/drawingml/2006/main" noChangeAspect="1"/>
             </wp:cNvGraphicFramePr>
@@ -6109,17 +6188,596 @@
               <a:graphicData uri="http://schemas.openxmlformats.org/drawingml/2006/picture">
                 <pic:pic xmlns:pic="http://schemas.openxmlformats.org/drawingml/2006/picture">
                   <pic:nvPicPr>
-                    <pic:cNvPr id="0" name="CabecalhoTeoria.PNG"/>
-                    <pic:cNvPicPr/>
+                    <pic:cNvPr id="0" name="Picture 1" descr="http://www2/u16712/oi.png"/>
+                    <pic:cNvPicPr>
+                      <a:picLocks noChangeAspect="1" noChangeArrowheads="1"/>
+                    </pic:cNvPicPr>
                   </pic:nvPicPr>
                   <pic:blipFill>
-                    <a:blip r:embed="rId10">
+                    <a:blip r:embed="rId10" cstate="print">
                       <a:extLst>
                         <a:ext uri="{28A0092B-C50C-407E-A947-70E740481C1C}">
                           <a14:useLocalDpi xmlns:a14="http://schemas.microsoft.com/office/drawing/2010/main" val="0"/>
                         </a:ext>
                       </a:extLst>
                     </a:blip>
+                    <a:srcRect/>
+                    <a:stretch>
+                      <a:fillRect/>
+                    </a:stretch>
+                  </pic:blipFill>
+                  <pic:spPr bwMode="auto">
+                    <a:xfrm>
+                      <a:off x="0" y="0"/>
+                      <a:ext cx="5400040" cy="3023099"/>
+                    </a:xfrm>
+                    <a:prstGeom prst="rect">
+                      <a:avLst/>
+                    </a:prstGeom>
+                    <a:noFill/>
+                    <a:ln>
+                      <a:noFill/>
+                    </a:ln>
+                  </pic:spPr>
+                </pic:pic>
+              </a:graphicData>
+            </a:graphic>
+          </wp:inline>
+        </w:drawing>
+      </w:r>
+    </w:p>
+    <w:p>
+      <w:pPr>
+        <w:pStyle w:val="Ttulo1"/>
+        <w:spacing w:line="360" w:lineRule="auto"/>
+        <w:ind w:left="360"/>
+        <w:rPr>
+          <w:b w:val="0"/>
+        </w:rPr>
+      </w:pPr>
+      <w:bookmarkStart w:id="19" w:name="_Toc523821328"/>
+      <w:r>
+        <w:rPr>
+          <w:b w:val="0"/>
+        </w:rPr>
+        <w:t xml:space="preserve">Fonte: </w:t>
+      </w:r>
+      <w:proofErr w:type="spellStart"/>
+      <w:proofErr w:type="gramStart"/>
+      <w:r>
+        <w:rPr>
+          <w:b w:val="0"/>
+        </w:rPr>
+        <w:t>print</w:t>
+      </w:r>
+      <w:proofErr w:type="spellEnd"/>
+      <w:r>
+        <w:rPr>
+          <w:b w:val="0"/>
+        </w:rPr>
+        <w:t xml:space="preserve"> </w:t>
+      </w:r>
+      <w:proofErr w:type="spellStart"/>
+      <w:r>
+        <w:rPr>
+          <w:b w:val="0"/>
+        </w:rPr>
+        <w:t>screen</w:t>
+      </w:r>
+      <w:proofErr w:type="spellEnd"/>
+      <w:r>
+        <w:rPr>
+          <w:b w:val="0"/>
+        </w:rPr>
+        <w:t xml:space="preserve"> elaborada pelo autor</w:t>
+      </w:r>
+      <w:proofErr w:type="gramEnd"/>
+      <w:r>
+        <w:rPr>
+          <w:b w:val="0"/>
+        </w:rPr>
+        <w:t>.</w:t>
+      </w:r>
+      <w:bookmarkEnd w:id="19"/>
+    </w:p>
+    <w:p>
+      <w:pPr>
+        <w:pStyle w:val="Ttulo1"/>
+        <w:spacing w:line="360" w:lineRule="auto"/>
+        <w:ind w:left="360"/>
+        <w:rPr>
+          <w:b w:val="0"/>
+        </w:rPr>
+      </w:pPr>
+    </w:p>
+    <w:p>
+      <w:pPr>
+        <w:pStyle w:val="Legenda"/>
+        <w:keepNext/>
+        <w:spacing w:line="360" w:lineRule="auto"/>
+        <w:jc w:val="center"/>
+        <w:rPr>
+          <w:b w:val="0"/>
+          <w:color w:val="auto"/>
+          <w:sz w:val="24"/>
+        </w:rPr>
+      </w:pPr>
+      <w:r>
+        <w:rPr>
+          <w:b w:val="0"/>
+          <w:color w:val="auto"/>
+          <w:sz w:val="24"/>
+        </w:rPr>
+        <w:t xml:space="preserve">Figura </w:t>
+      </w:r>
+      <w:r>
+        <w:rPr>
+          <w:b w:val="0"/>
+          <w:color w:val="auto"/>
+          <w:sz w:val="24"/>
+        </w:rPr>
+        <w:fldChar w:fldCharType="begin"/>
+      </w:r>
+      <w:r>
+        <w:rPr>
+          <w:b w:val="0"/>
+          <w:color w:val="auto"/>
+          <w:sz w:val="24"/>
+        </w:rPr>
+        <w:instrText xml:space="preserve"> SEQ Figura \* ARABIC </w:instrText>
+      </w:r>
+      <w:r>
+        <w:rPr>
+          <w:b w:val="0"/>
+          <w:color w:val="auto"/>
+          <w:sz w:val="24"/>
+        </w:rPr>
+        <w:fldChar w:fldCharType="separate"/>
+      </w:r>
+      <w:r>
+        <w:rPr>
+          <w:b w:val="0"/>
+          <w:noProof/>
+          <w:color w:val="auto"/>
+          <w:sz w:val="24"/>
+        </w:rPr>
+        <w:t>2</w:t>
+      </w:r>
+      <w:r>
+        <w:rPr>
+          <w:b w:val="0"/>
+          <w:color w:val="auto"/>
+          <w:sz w:val="24"/>
+        </w:rPr>
+        <w:fldChar w:fldCharType="end"/>
+      </w:r>
+      <w:r>
+        <w:rPr>
+          <w:b w:val="0"/>
+          <w:color w:val="auto"/>
+          <w:sz w:val="24"/>
+        </w:rPr>
+        <w:t xml:space="preserve"> </w:t>
+      </w:r>
+      <w:r>
+        <w:rPr>
+          <w:b w:val="0"/>
+          <w:color w:val="auto"/>
+          <w:sz w:val="24"/>
+        </w:rPr>
+        <w:t>–</w:t>
+      </w:r>
+      <w:r>
+        <w:rPr>
+          <w:b w:val="0"/>
+          <w:color w:val="auto"/>
+          <w:sz w:val="24"/>
+        </w:rPr>
+        <w:t xml:space="preserve"> </w:t>
+      </w:r>
+      <w:r>
+        <w:rPr>
+          <w:b w:val="0"/>
+          <w:color w:val="auto"/>
+          <w:sz w:val="24"/>
+        </w:rPr>
+        <w:t>Gráfico Cartesiano – Alto Contraste</w:t>
+      </w:r>
+    </w:p>
+    <w:p>
+      <w:pPr>
+        <w:pStyle w:val="Ttulo1"/>
+        <w:spacing w:line="360" w:lineRule="auto"/>
+        <w:jc w:val="left"/>
+        <w:rPr>
+          <w:b w:val="0"/>
+        </w:rPr>
+      </w:pPr>
+      <w:r>
+        <w:rPr>
+          <w:noProof/>
+          <w:lang w:eastAsia="pt-BR"/>
+        </w:rPr>
+        <w:drawing>
+          <wp:inline distT="0" distB="0" distL="0" distR="0" wp14:anchorId="2DA9579E" wp14:editId="54932143">
+            <wp:extent cx="5400040" cy="3006840"/>
+            <wp:effectExtent l="0" t="0" r="0" b="3175"/>
+            <wp:docPr id="3" name="Imagem 3" descr="http://www2/u16712/oioi.png"/>
+            <wp:cNvGraphicFramePr>
+              <a:graphicFrameLocks xmlns:a="http://schemas.openxmlformats.org/drawingml/2006/main" noChangeAspect="1"/>
+            </wp:cNvGraphicFramePr>
+            <a:graphic xmlns:a="http://schemas.openxmlformats.org/drawingml/2006/main">
+              <a:graphicData uri="http://schemas.openxmlformats.org/drawingml/2006/picture">
+                <pic:pic xmlns:pic="http://schemas.openxmlformats.org/drawingml/2006/picture">
+                  <pic:nvPicPr>
+                    <pic:cNvPr id="0" name="Picture 3" descr="http://www2/u16712/oioi.png"/>
+                    <pic:cNvPicPr>
+                      <a:picLocks noChangeAspect="1" noChangeArrowheads="1"/>
+                    </pic:cNvPicPr>
+                  </pic:nvPicPr>
+                  <pic:blipFill>
+                    <a:blip r:embed="rId11" cstate="print">
+                      <a:extLst>
+                        <a:ext uri="{28A0092B-C50C-407E-A947-70E740481C1C}">
+                          <a14:useLocalDpi xmlns:a14="http://schemas.microsoft.com/office/drawing/2010/main" val="0"/>
+                        </a:ext>
+                      </a:extLst>
+                    </a:blip>
+                    <a:srcRect/>
+                    <a:stretch>
+                      <a:fillRect/>
+                    </a:stretch>
+                  </pic:blipFill>
+                  <pic:spPr bwMode="auto">
+                    <a:xfrm>
+                      <a:off x="0" y="0"/>
+                      <a:ext cx="5400040" cy="3006840"/>
+                    </a:xfrm>
+                    <a:prstGeom prst="rect">
+                      <a:avLst/>
+                    </a:prstGeom>
+                    <a:noFill/>
+                    <a:ln>
+                      <a:noFill/>
+                    </a:ln>
+                  </pic:spPr>
+                </pic:pic>
+              </a:graphicData>
+            </a:graphic>
+          </wp:inline>
+        </w:drawing>
+      </w:r>
+      <w:bookmarkStart w:id="20" w:name="_GoBack"/>
+      <w:bookmarkEnd w:id="20"/>
+    </w:p>
+    <w:p>
+      <w:pPr>
+        <w:pStyle w:val="Ttulo1"/>
+        <w:spacing w:line="360" w:lineRule="auto"/>
+        <w:rPr>
+          <w:b w:val="0"/>
+        </w:rPr>
+      </w:pPr>
+      <w:bookmarkStart w:id="21" w:name="_Toc523821330"/>
+      <w:r>
+        <w:rPr>
+          <w:b w:val="0"/>
+        </w:rPr>
+        <w:t>Fonte</w:t>
+      </w:r>
+      <w:r>
+        <w:rPr>
+          <w:b w:val="0"/>
+        </w:rPr>
+        <w:t xml:space="preserve">: </w:t>
+      </w:r>
+      <w:proofErr w:type="spellStart"/>
+      <w:proofErr w:type="gramStart"/>
+      <w:r>
+        <w:rPr>
+          <w:b w:val="0"/>
+        </w:rPr>
+        <w:t>print</w:t>
+      </w:r>
+      <w:proofErr w:type="spellEnd"/>
+      <w:r>
+        <w:rPr>
+          <w:b w:val="0"/>
+        </w:rPr>
+        <w:t xml:space="preserve"> </w:t>
+      </w:r>
+      <w:proofErr w:type="spellStart"/>
+      <w:r>
+        <w:rPr>
+          <w:b w:val="0"/>
+        </w:rPr>
+        <w:t>screen</w:t>
+      </w:r>
+      <w:proofErr w:type="spellEnd"/>
+      <w:r>
+        <w:rPr>
+          <w:b w:val="0"/>
+        </w:rPr>
+        <w:t xml:space="preserve"> elaborada pelo autor</w:t>
+      </w:r>
+      <w:proofErr w:type="gramEnd"/>
+      <w:r>
+        <w:rPr>
+          <w:b w:val="0"/>
+        </w:rPr>
+        <w:t>.</w:t>
+      </w:r>
+      <w:bookmarkEnd w:id="21"/>
+    </w:p>
+    <w:p>
+      <w:pPr>
+        <w:pStyle w:val="Ttulo1"/>
+        <w:spacing w:line="360" w:lineRule="auto"/>
+        <w:rPr>
+          <w:b w:val="0"/>
+        </w:rPr>
+      </w:pPr>
+    </w:p>
+    <w:p>
+      <w:pPr>
+        <w:pStyle w:val="Ttulo1"/>
+        <w:spacing w:line="360" w:lineRule="auto"/>
+        <w:jc w:val="both"/>
+        <w:rPr>
+          <w:b w:val="0"/>
+        </w:rPr>
+      </w:pPr>
+      <w:bookmarkStart w:id="22" w:name="_Toc523821331"/>
+    </w:p>
+    <w:p>
+      <w:pPr>
+        <w:pStyle w:val="Ttulo1"/>
+        <w:spacing w:line="360" w:lineRule="auto"/>
+        <w:jc w:val="both"/>
+        <w:rPr>
+          <w:b w:val="0"/>
+        </w:rPr>
+      </w:pPr>
+    </w:p>
+    <w:p>
+      <w:pPr>
+        <w:pStyle w:val="Ttulo1"/>
+        <w:spacing w:line="360" w:lineRule="auto"/>
+        <w:jc w:val="both"/>
+        <w:rPr>
+          <w:b w:val="0"/>
+        </w:rPr>
+      </w:pPr>
+    </w:p>
+    <w:p>
+      <w:pPr>
+        <w:pStyle w:val="Ttulo1"/>
+        <w:spacing w:line="360" w:lineRule="auto"/>
+        <w:jc w:val="both"/>
+        <w:rPr>
+          <w:b w:val="0"/>
+        </w:rPr>
+      </w:pPr>
+      <w:proofErr w:type="gramStart"/>
+      <w:r>
+        <w:rPr>
+          <w:b w:val="0"/>
+        </w:rPr>
+        <w:lastRenderedPageBreak/>
+        <w:t>4.2 MÓDULO</w:t>
+      </w:r>
+      <w:proofErr w:type="gramEnd"/>
+      <w:r>
+        <w:rPr>
+          <w:b w:val="0"/>
+        </w:rPr>
+        <w:t xml:space="preserve"> GRÁFICO</w:t>
+      </w:r>
+      <w:r>
+        <w:rPr>
+          <w:b w:val="0"/>
+        </w:rPr>
+        <w:t xml:space="preserve"> </w:t>
+      </w:r>
+    </w:p>
+    <w:p>
+      <w:pPr>
+        <w:pStyle w:val="Ttulo1"/>
+        <w:spacing w:line="360" w:lineRule="auto"/>
+        <w:jc w:val="both"/>
+        <w:rPr>
+          <w:b w:val="0"/>
+        </w:rPr>
+      </w:pPr>
+    </w:p>
+    <w:p>
+      <w:pPr>
+        <w:pStyle w:val="Ttulo1"/>
+        <w:spacing w:line="360" w:lineRule="auto"/>
+        <w:ind w:firstLine="708"/>
+        <w:jc w:val="both"/>
+        <w:rPr>
+          <w:b w:val="0"/>
+        </w:rPr>
+      </w:pPr>
+      <w:r>
+        <w:rPr>
+          <w:b w:val="0"/>
+        </w:rPr>
+        <w:t xml:space="preserve">Conseguimos criar um módulo que ensina, passo a passo, a construção de gráficos de funções de 1º grau com todos os tópicos de inclusão descritos anteriormente. Terminamos sua implementação principal </w:t>
+      </w:r>
+      <w:r>
+        <w:rPr>
+          <w:b w:val="0"/>
+        </w:rPr>
+        <w:t xml:space="preserve">na metade </w:t>
+      </w:r>
+      <w:r>
+        <w:rPr>
+          <w:b w:val="0"/>
+        </w:rPr>
+        <w:t>de setembro.</w:t>
+      </w:r>
+      <w:bookmarkEnd w:id="22"/>
+    </w:p>
+    <w:p>
+      <w:pPr>
+        <w:pStyle w:val="Ttulo1"/>
+        <w:spacing w:line="360" w:lineRule="auto"/>
+        <w:ind w:firstLine="708"/>
+        <w:jc w:val="both"/>
+        <w:rPr>
+          <w:b w:val="0"/>
+        </w:rPr>
+      </w:pPr>
+      <w:r>
+        <w:rPr>
+          <w:b w:val="0"/>
+        </w:rPr>
+        <w:t xml:space="preserve">Após participarmos da feira </w:t>
+      </w:r>
+      <w:proofErr w:type="spellStart"/>
+      <w:r>
+        <w:rPr>
+          <w:b w:val="0"/>
+        </w:rPr>
+        <w:t>Bragantec</w:t>
+      </w:r>
+      <w:proofErr w:type="spellEnd"/>
+      <w:r>
+        <w:rPr>
+          <w:b w:val="0"/>
+        </w:rPr>
+        <w:t xml:space="preserve"> 2018, recebemos diversas opiniões sobre o módulo gráfico, incluindo a sugestão de adicionar um personagem para permitir com que os usuários</w:t>
+      </w:r>
+      <w:r>
+        <w:rPr>
+          <w:b w:val="0"/>
+        </w:rPr>
+        <w:t xml:space="preserve"> prestassem mais atenção na explicação. Assim, criamos o Professor </w:t>
+      </w:r>
+      <w:proofErr w:type="spellStart"/>
+      <w:r>
+        <w:rPr>
+          <w:b w:val="0"/>
+        </w:rPr>
+        <w:t>Funcio</w:t>
+      </w:r>
+      <w:proofErr w:type="spellEnd"/>
+      <w:r>
+        <w:rPr>
+          <w:b w:val="0"/>
+        </w:rPr>
+        <w:t xml:space="preserve"> e o inserimos durante o mês de outubro.</w:t>
+      </w:r>
+    </w:p>
+    <w:p>
+      <w:pPr>
+        <w:pStyle w:val="Legenda"/>
+        <w:keepNext/>
+        <w:spacing w:line="360" w:lineRule="auto"/>
+        <w:jc w:val="center"/>
+        <w:rPr>
+          <w:b w:val="0"/>
+        </w:rPr>
+      </w:pPr>
+      <w:r>
+        <w:rPr>
+          <w:b w:val="0"/>
+          <w:color w:val="auto"/>
+          <w:sz w:val="24"/>
+        </w:rPr>
+        <w:t xml:space="preserve">Figura </w:t>
+      </w:r>
+      <w:r>
+        <w:rPr>
+          <w:b w:val="0"/>
+          <w:color w:val="auto"/>
+          <w:sz w:val="24"/>
+        </w:rPr>
+        <w:t>3</w:t>
+      </w:r>
+      <w:r>
+        <w:rPr>
+          <w:b w:val="0"/>
+          <w:color w:val="auto"/>
+          <w:sz w:val="24"/>
+        </w:rPr>
+        <w:t xml:space="preserve"> </w:t>
+      </w:r>
+      <w:r>
+        <w:rPr>
+          <w:b w:val="0"/>
+          <w:color w:val="auto"/>
+          <w:sz w:val="24"/>
+        </w:rPr>
+        <w:t>–</w:t>
+      </w:r>
+      <w:r>
+        <w:rPr>
+          <w:b w:val="0"/>
+          <w:color w:val="auto"/>
+          <w:sz w:val="24"/>
+        </w:rPr>
+        <w:t xml:space="preserve"> </w:t>
+      </w:r>
+      <w:r>
+        <w:rPr>
+          <w:b w:val="0"/>
+          <w:color w:val="auto"/>
+          <w:sz w:val="24"/>
+        </w:rPr>
+        <w:t xml:space="preserve">Módulo gráfico etapa </w:t>
+      </w:r>
+      <w:proofErr w:type="gramStart"/>
+      <w:r>
+        <w:rPr>
+          <w:b w:val="0"/>
+          <w:color w:val="auto"/>
+          <w:sz w:val="24"/>
+        </w:rPr>
+        <w:t>1</w:t>
+      </w:r>
+      <w:proofErr w:type="gramEnd"/>
+      <w:r>
+        <w:rPr>
+          <w:b w:val="0"/>
+          <w:color w:val="auto"/>
+          <w:sz w:val="24"/>
+        </w:rPr>
+        <w:t xml:space="preserve"> </w:t>
+      </w:r>
+    </w:p>
+    <w:p>
+      <w:pPr>
+        <w:pStyle w:val="Ttulo1"/>
+        <w:spacing w:line="360" w:lineRule="auto"/>
+        <w:rPr>
+          <w:sz w:val="28"/>
+        </w:rPr>
+      </w:pPr>
+      <w:r>
+        <w:rPr>
+          <w:noProof/>
+          <w:lang w:eastAsia="pt-BR"/>
+        </w:rPr>
+        <w:drawing>
+          <wp:inline distT="0" distB="0" distL="0" distR="0" wp14:anchorId="49498677" wp14:editId="6222B6C3">
+            <wp:extent cx="5400040" cy="2652973"/>
+            <wp:effectExtent l="0" t="0" r="0" b="0"/>
+            <wp:docPr id="4" name="Imagem 4"/>
+            <wp:cNvGraphicFramePr>
+              <a:graphicFrameLocks xmlns:a="http://schemas.openxmlformats.org/drawingml/2006/main" noChangeAspect="1"/>
+            </wp:cNvGraphicFramePr>
+            <a:graphic xmlns:a="http://schemas.openxmlformats.org/drawingml/2006/main">
+              <a:graphicData uri="http://schemas.openxmlformats.org/drawingml/2006/picture">
+                <pic:pic xmlns:pic="http://schemas.openxmlformats.org/drawingml/2006/picture">
+                  <pic:nvPicPr>
+                    <pic:cNvPr id="0" name=""/>
+                    <pic:cNvPicPr/>
+                  </pic:nvPicPr>
+                  <pic:blipFill>
+                    <a:blip r:embed="rId12"/>
                     <a:stretch>
                       <a:fillRect/>
                     </a:stretch>
@@ -6127,7 +6785,7 @@
                   <pic:spPr>
                     <a:xfrm>
                       <a:off x="0" y="0"/>
-                      <a:ext cx="5400040" cy="986155"/>
+                      <a:ext cx="5400040" cy="2652973"/>
                     </a:xfrm>
                     <a:prstGeom prst="rect">
                       <a:avLst/>
@@ -6139,413 +6797,6 @@
           </wp:inline>
         </w:drawing>
       </w:r>
-      <w:bookmarkEnd w:id="19"/>
-    </w:p>
-    <w:p>
-      <w:pPr>
-        <w:pStyle w:val="Ttulo1"/>
-        <w:spacing w:line="360" w:lineRule="auto"/>
-        <w:ind w:left="360"/>
-        <w:rPr>
-          <w:b w:val="0"/>
-        </w:rPr>
-      </w:pPr>
-      <w:bookmarkStart w:id="20" w:name="_Toc523821328"/>
-      <w:r>
-        <w:rPr>
-          <w:b w:val="0"/>
-        </w:rPr>
-        <w:t>Fonte: print screen elaborada pelo autor.</w:t>
-      </w:r>
-      <w:bookmarkEnd w:id="20"/>
-    </w:p>
-    <w:p>
-      <w:pPr>
-        <w:pStyle w:val="Ttulo1"/>
-        <w:spacing w:line="360" w:lineRule="auto"/>
-        <w:ind w:left="360"/>
-        <w:jc w:val="left"/>
-        <w:rPr>
-          <w:b w:val="0"/>
-        </w:rPr>
-      </w:pPr>
-    </w:p>
-    <w:p>
-      <w:pPr>
-        <w:pStyle w:val="Legenda"/>
-        <w:keepNext/>
-        <w:spacing w:line="360" w:lineRule="auto"/>
-        <w:jc w:val="center"/>
-        <w:rPr>
-          <w:b w:val="0"/>
-          <w:color w:val="auto"/>
-          <w:sz w:val="24"/>
-        </w:rPr>
-      </w:pPr>
-      <w:r>
-        <w:rPr>
-          <w:b w:val="0"/>
-          <w:color w:val="auto"/>
-          <w:sz w:val="24"/>
-        </w:rPr>
-        <w:lastRenderedPageBreak/>
-        <w:t xml:space="preserve">Figura </w:t>
-      </w:r>
-      <w:r>
-        <w:rPr>
-          <w:b w:val="0"/>
-          <w:color w:val="auto"/>
-          <w:sz w:val="24"/>
-        </w:rPr>
-        <w:fldChar w:fldCharType="begin"/>
-      </w:r>
-      <w:r>
-        <w:rPr>
-          <w:b w:val="0"/>
-          <w:color w:val="auto"/>
-          <w:sz w:val="24"/>
-        </w:rPr>
-        <w:instrText xml:space="preserve"> SEQ Figura \* ARABIC </w:instrText>
-      </w:r>
-      <w:r>
-        <w:rPr>
-          <w:b w:val="0"/>
-          <w:color w:val="auto"/>
-          <w:sz w:val="24"/>
-        </w:rPr>
-        <w:fldChar w:fldCharType="separate"/>
-      </w:r>
-      <w:r>
-        <w:rPr>
-          <w:b w:val="0"/>
-          <w:noProof/>
-          <w:color w:val="auto"/>
-          <w:sz w:val="24"/>
-        </w:rPr>
-        <w:t>2</w:t>
-      </w:r>
-      <w:r>
-        <w:rPr>
-          <w:b w:val="0"/>
-          <w:color w:val="auto"/>
-          <w:sz w:val="24"/>
-        </w:rPr>
-        <w:fldChar w:fldCharType="end"/>
-      </w:r>
-      <w:r>
-        <w:rPr>
-          <w:b w:val="0"/>
-          <w:color w:val="auto"/>
-          <w:sz w:val="24"/>
-        </w:rPr>
-        <w:t xml:space="preserve"> - Introdução alto contraste</w:t>
-      </w:r>
-    </w:p>
-    <w:p>
-      <w:pPr>
-        <w:pStyle w:val="Ttulo1"/>
-        <w:spacing w:line="360" w:lineRule="auto"/>
-        <w:ind w:left="360"/>
-        <w:rPr>
-          <w:b w:val="0"/>
-        </w:rPr>
-      </w:pPr>
-      <w:bookmarkStart w:id="21" w:name="_Toc523821329"/>
-      <w:r>
-        <w:rPr>
-          <w:b w:val="0"/>
-          <w:noProof/>
-          <w:lang w:eastAsia="pt-BR"/>
-        </w:rPr>
-        <w:drawing>
-          <wp:inline distT="0" distB="0" distL="0" distR="0" wp14:anchorId="71C69DE9" wp14:editId="6BA4F7D1">
-            <wp:extent cx="5400040" cy="1007110"/>
-            <wp:effectExtent l="0" t="0" r="0" b="2540"/>
-            <wp:docPr id="2" name="Imagem 2"/>
-            <wp:cNvGraphicFramePr>
-              <a:graphicFrameLocks xmlns:a="http://schemas.openxmlformats.org/drawingml/2006/main" noChangeAspect="1"/>
-            </wp:cNvGraphicFramePr>
-            <a:graphic xmlns:a="http://schemas.openxmlformats.org/drawingml/2006/main">
-              <a:graphicData uri="http://schemas.openxmlformats.org/drawingml/2006/picture">
-                <pic:pic xmlns:pic="http://schemas.openxmlformats.org/drawingml/2006/picture">
-                  <pic:nvPicPr>
-                    <pic:cNvPr id="0" name="CabecalhoTeoriaContraste.PNG"/>
-                    <pic:cNvPicPr/>
-                  </pic:nvPicPr>
-                  <pic:blipFill>
-                    <a:blip r:embed="rId11" cstate="print">
-                      <a:extLst>
-                        <a:ext uri="{28A0092B-C50C-407E-A947-70E740481C1C}">
-                          <a14:useLocalDpi xmlns:a14="http://schemas.microsoft.com/office/drawing/2010/main" val="0"/>
-                        </a:ext>
-                      </a:extLst>
-                    </a:blip>
-                    <a:stretch>
-                      <a:fillRect/>
-                    </a:stretch>
-                  </pic:blipFill>
-                  <pic:spPr>
-                    <a:xfrm>
-                      <a:off x="0" y="0"/>
-                      <a:ext cx="5400040" cy="1007110"/>
-                    </a:xfrm>
-                    <a:prstGeom prst="rect">
-                      <a:avLst/>
-                    </a:prstGeom>
-                  </pic:spPr>
-                </pic:pic>
-              </a:graphicData>
-            </a:graphic>
-          </wp:inline>
-        </w:drawing>
-      </w:r>
-      <w:bookmarkEnd w:id="21"/>
-    </w:p>
-    <w:p>
-      <w:pPr>
-        <w:pStyle w:val="Ttulo1"/>
-        <w:spacing w:line="360" w:lineRule="auto"/>
-        <w:rPr>
-          <w:b w:val="0"/>
-        </w:rPr>
-      </w:pPr>
-      <w:bookmarkStart w:id="22" w:name="_Toc523821330"/>
-      <w:r>
-        <w:rPr>
-          <w:b w:val="0"/>
-        </w:rPr>
-        <w:t>Fonte</w:t>
-      </w:r>
-      <w:r>
-        <w:rPr>
-          <w:b w:val="0"/>
-        </w:rPr>
-        <w:t>: print screen elaborada pelo autor.</w:t>
-      </w:r>
-      <w:bookmarkEnd w:id="22"/>
-    </w:p>
-    <w:p>
-      <w:pPr>
-        <w:pStyle w:val="Ttulo1"/>
-        <w:spacing w:line="360" w:lineRule="auto"/>
-        <w:jc w:val="left"/>
-        <w:rPr>
-          <w:sz w:val="28"/>
-        </w:rPr>
-      </w:pPr>
-    </w:p>
-    <w:p>
-      <w:pPr>
-        <w:pStyle w:val="Ttulo1"/>
-        <w:spacing w:line="360" w:lineRule="auto"/>
-        <w:jc w:val="both"/>
-        <w:rPr>
-          <w:b w:val="0"/>
-        </w:rPr>
-      </w:pPr>
-      <w:bookmarkStart w:id="23" w:name="_Toc523821331"/>
-      <w:r>
-        <w:rPr>
-          <w:b w:val="0"/>
-        </w:rPr>
-        <w:t>4.2 MÓDULO GRÁFICO</w:t>
-      </w:r>
-      <w:r>
-        <w:rPr>
-          <w:b w:val="0"/>
-        </w:rPr>
-        <w:t xml:space="preserve"> </w:t>
-      </w:r>
-    </w:p>
-    <w:p>
-      <w:pPr>
-        <w:pStyle w:val="Ttulo1"/>
-        <w:spacing w:line="360" w:lineRule="auto"/>
-        <w:jc w:val="both"/>
-        <w:rPr>
-          <w:b w:val="0"/>
-        </w:rPr>
-      </w:pPr>
-    </w:p>
-    <w:p>
-      <w:pPr>
-        <w:pStyle w:val="Ttulo1"/>
-        <w:spacing w:line="360" w:lineRule="auto"/>
-        <w:ind w:firstLine="708"/>
-        <w:jc w:val="both"/>
-        <w:rPr>
-          <w:b w:val="0"/>
-        </w:rPr>
-      </w:pPr>
-      <w:r>
-        <w:rPr>
-          <w:b w:val="0"/>
-        </w:rPr>
-        <w:t xml:space="preserve">Conseguimos criar um módulo que ensina, passo a passo, a construção de gráficos de funções de 1º grau com todos os tópicos de inclusão descritos anteriormente. Terminamos sua </w:t>
-      </w:r>
-      <w:proofErr w:type="gramStart"/>
-      <w:r>
-        <w:rPr>
-          <w:b w:val="0"/>
-        </w:rPr>
-        <w:t>implementação</w:t>
-      </w:r>
-      <w:proofErr w:type="gramEnd"/>
-      <w:r>
-        <w:rPr>
-          <w:b w:val="0"/>
-        </w:rPr>
-        <w:t xml:space="preserve"> principal </w:t>
-      </w:r>
-      <w:r>
-        <w:rPr>
-          <w:b w:val="0"/>
-        </w:rPr>
-        <w:t xml:space="preserve">na metade </w:t>
-      </w:r>
-      <w:r>
-        <w:rPr>
-          <w:b w:val="0"/>
-        </w:rPr>
-        <w:t>de setembro.</w:t>
-      </w:r>
-      <w:bookmarkEnd w:id="23"/>
-    </w:p>
-    <w:p>
-      <w:pPr>
-        <w:pStyle w:val="Legenda"/>
-        <w:keepNext/>
-        <w:spacing w:line="360" w:lineRule="auto"/>
-        <w:jc w:val="center"/>
-        <w:rPr>
-          <w:b w:val="0"/>
-        </w:rPr>
-      </w:pPr>
-      <w:r>
-        <w:rPr>
-          <w:b w:val="0"/>
-          <w:color w:val="auto"/>
-          <w:sz w:val="24"/>
-        </w:rPr>
-        <w:t xml:space="preserve">Figura </w:t>
-      </w:r>
-      <w:r>
-        <w:rPr>
-          <w:b w:val="0"/>
-          <w:color w:val="auto"/>
-          <w:sz w:val="24"/>
-        </w:rPr>
-        <w:t>3</w:t>
-      </w:r>
-      <w:r>
-        <w:rPr>
-          <w:b w:val="0"/>
-          <w:color w:val="auto"/>
-          <w:sz w:val="24"/>
-        </w:rPr>
-        <w:t xml:space="preserve"> </w:t>
-      </w:r>
-      <w:r>
-        <w:rPr>
-          <w:b w:val="0"/>
-          <w:color w:val="auto"/>
-          <w:sz w:val="24"/>
-        </w:rPr>
-        <w:t>–</w:t>
-      </w:r>
-      <w:r>
-        <w:rPr>
-          <w:b w:val="0"/>
-          <w:color w:val="auto"/>
-          <w:sz w:val="24"/>
-        </w:rPr>
-        <w:t xml:space="preserve"> </w:t>
-      </w:r>
-      <w:r>
-        <w:rPr>
-          <w:b w:val="0"/>
-          <w:color w:val="auto"/>
-          <w:sz w:val="24"/>
-        </w:rPr>
-        <w:t xml:space="preserve">Módulo gráfico etapa 2 </w:t>
-      </w:r>
-    </w:p>
-    <w:p>
-      <w:pPr>
-        <w:pStyle w:val="Ttulo1"/>
-        <w:spacing w:line="360" w:lineRule="auto"/>
-        <w:rPr>
-          <w:sz w:val="28"/>
-        </w:rPr>
-      </w:pPr>
-      <w:r>
-        <w:rPr>
-          <w:noProof/>
-          <w:sz w:val="28"/>
-          <w:lang w:eastAsia="pt-BR"/>
-        </w:rPr>
-        <w:drawing>
-          <wp:inline distT="0" distB="0" distL="0" distR="0" wp14:anchorId="2D79EC03" wp14:editId="39600063">
-            <wp:extent cx="4391025" cy="2292069"/>
-            <wp:effectExtent l="0" t="0" r="0" b="0"/>
-            <wp:docPr id="5" name="Imagem 5"/>
-            <wp:cNvGraphicFramePr>
-              <a:graphicFrameLocks xmlns:a="http://schemas.openxmlformats.org/drawingml/2006/main" noChangeAspect="1"/>
-            </wp:cNvGraphicFramePr>
-            <a:graphic xmlns:a="http://schemas.openxmlformats.org/drawingml/2006/main">
-              <a:graphicData uri="http://schemas.openxmlformats.org/drawingml/2006/picture">
-                <pic:pic xmlns:pic="http://schemas.openxmlformats.org/drawingml/2006/picture">
-                  <pic:nvPicPr>
-                    <pic:cNvPr id="0" name="FotoGraficoRteangulo2.PNG"/>
-                    <pic:cNvPicPr/>
-                  </pic:nvPicPr>
-                  <pic:blipFill>
-                    <a:blip r:embed="rId12" cstate="print">
-                      <a:extLst>
-                        <a:ext uri="{28A0092B-C50C-407E-A947-70E740481C1C}">
-                          <a14:useLocalDpi xmlns:a14="http://schemas.microsoft.com/office/drawing/2010/main" val="0"/>
-                        </a:ext>
-                      </a:extLst>
-                    </a:blip>
-                    <a:stretch>
-                      <a:fillRect/>
-                    </a:stretch>
-                  </pic:blipFill>
-                  <pic:spPr>
-                    <a:xfrm>
-                      <a:off x="0" y="0"/>
-                      <a:ext cx="4390509" cy="2291800"/>
-                    </a:xfrm>
-                    <a:prstGeom prst="rect">
-                      <a:avLst/>
-                    </a:prstGeom>
-                  </pic:spPr>
-                </pic:pic>
-              </a:graphicData>
-            </a:graphic>
-          </wp:inline>
-        </w:drawing>
-      </w:r>
-      <w:r>
-        <w:rPr>
-          <w:noProof/>
-          <w:sz w:val="28"/>
-          <w:lang w:eastAsia="pt-BR"/>
-        </w:rPr>
-        <w:t xml:space="preserve">         </w:t>
-      </w:r>
-      <w:r>
-        <w:rPr>
-          <w:b w:val="0"/>
-        </w:rPr>
-        <w:t xml:space="preserve"> </w:t>
-      </w:r>
-      <w:r>
-        <w:rPr>
-          <w:b w:val="0"/>
-        </w:rPr>
-        <w:t xml:space="preserve">    </w:t>
-      </w:r>
       <w:r>
         <w:rPr>
           <w:b w:val="0"/>
@@ -6588,12 +6839,6 @@
         <w:t xml:space="preserve"> elaborada pelo autor</w:t>
       </w:r>
       <w:proofErr w:type="gramEnd"/>
-      <w:r>
-        <w:rPr>
-          <w:b w:val="0"/>
-        </w:rPr>
-        <w:t>.</w:t>
-      </w:r>
     </w:p>
     <w:p>
       <w:pPr>
@@ -6717,6 +6962,16 @@
     </w:p>
     <w:p>
       <w:pPr>
+        <w:pStyle w:val="Ttulo1"/>
+        <w:ind w:left="360"/>
+        <w:jc w:val="left"/>
+        <w:rPr>
+          <w:sz w:val="28"/>
+        </w:rPr>
+      </w:pPr>
+    </w:p>
+    <w:p>
+      <w:pPr>
         <w:pStyle w:val="NormalWeb"/>
         <w:spacing w:before="0" w:beforeAutospacing="0" w:after="0" w:afterAutospacing="0" w:line="360" w:lineRule="auto"/>
         <w:jc w:val="both"/>
@@ -6735,6 +6990,7 @@
           <w:bCs/>
           <w:lang w:eastAsia="en-US"/>
         </w:rPr>
+        <w:lastRenderedPageBreak/>
         <w:t>5</w:t>
       </w:r>
       <w:proofErr w:type="gramEnd"/>
@@ -6846,8 +7102,8 @@
           <w:color w:val="000000"/>
         </w:rPr>
       </w:pPr>
-      <w:bookmarkStart w:id="24" w:name="_Toc523814642"/>
-      <w:bookmarkStart w:id="25" w:name="_Toc523821333"/>
+      <w:bookmarkStart w:id="23" w:name="_Toc523814642"/>
+      <w:bookmarkStart w:id="24" w:name="_Toc523821333"/>
       <w:r>
         <w:rPr>
           <w:b w:val="0"/>
@@ -6871,8 +7127,8 @@
         </w:rPr>
         <w:t>e assim aprimorar a ferramenta aos usuários.</w:t>
       </w:r>
+      <w:bookmarkEnd w:id="23"/>
       <w:bookmarkEnd w:id="24"/>
-      <w:bookmarkEnd w:id="25"/>
     </w:p>
     <w:p>
       <w:pPr>
@@ -8125,8 +8381,6 @@
           <w:szCs w:val="24"/>
         </w:rPr>
       </w:pPr>
-      <w:bookmarkStart w:id="26" w:name="_GoBack"/>
-      <w:bookmarkEnd w:id="26"/>
     </w:p>
     <w:sectPr>
       <w:headerReference w:type="default" r:id="rId16"/>
@@ -8223,7 +8477,7 @@
           <w:rPr>
             <w:noProof/>
           </w:rPr>
-          <w:t>13</w:t>
+          <w:t>10</w:t>
         </w:r>
         <w:r>
           <w:fldChar w:fldCharType="end"/>
@@ -11052,7 +11306,7 @@
 </file>
 
 <file path=customXml/itemProps1.xml><?xml version="1.0" encoding="utf-8"?>
-<ds:datastoreItem xmlns:ds="http://schemas.openxmlformats.org/officeDocument/2006/customXml" ds:itemID="{D8C6EE4B-18E7-48F9-BF29-FC3EBF43E658}">
+<ds:datastoreItem xmlns:ds="http://schemas.openxmlformats.org/officeDocument/2006/customXml" ds:itemID="{AFCA2D54-5360-4D22-A450-64E4B4AB7629}">
   <ds:schemaRefs>
     <ds:schemaRef ds:uri="http://schemas.openxmlformats.org/officeDocument/2006/bibliography"/>
   </ds:schemaRefs>

</xml_diff>